<commit_message>
Added action item on MAGE-export.
</commit_message>
<xml_diff>
--- a/project_management/internal_meetings/2012/20120327_team_meeting.docx
+++ b/project_management/internal_meetings/2012/20120327_team_meeting.docx
@@ -1793,7 +1793,35 @@
           <w:rFonts w:asciiTheme="majorHAnsi" w:eastAsiaTheme="minorHAnsi" w:hAnsiTheme="majorHAnsi" w:cstheme="minorBidi"/>
           <w:lang w:eastAsia="en-US"/>
         </w:rPr>
-        <w:t xml:space="preserve">Risk update </w:t>
+        <w:t>Risk</w:t>
+      </w:r>
+      <w:r>
+        <w:rPr>
+          <w:rFonts w:asciiTheme="majorHAnsi" w:eastAsiaTheme="minorHAnsi" w:hAnsiTheme="majorHAnsi" w:cstheme="minorBidi"/>
+          <w:lang w:eastAsia="en-US"/>
+        </w:rPr>
+        <w:t>s</w:t>
+      </w:r>
+      <w:r>
+        <w:rPr>
+          <w:rFonts w:asciiTheme="majorHAnsi" w:eastAsiaTheme="minorHAnsi" w:hAnsiTheme="majorHAnsi" w:cstheme="minorBidi"/>
+          <w:lang w:eastAsia="en-US"/>
+        </w:rPr>
+        <w:t xml:space="preserve"> update</w:t>
+      </w:r>
+      <w:r>
+        <w:rPr>
+          <w:rFonts w:asciiTheme="majorHAnsi" w:eastAsiaTheme="minorHAnsi" w:hAnsiTheme="majorHAnsi" w:cstheme="minorBidi"/>
+          <w:lang w:eastAsia="en-US"/>
+        </w:rPr>
+        <w:t>d</w:t>
+      </w:r>
+      <w:r>
+        <w:rPr>
+          <w:rFonts w:asciiTheme="majorHAnsi" w:eastAsiaTheme="minorHAnsi" w:hAnsiTheme="majorHAnsi" w:cstheme="minorBidi"/>
+          <w:lang w:eastAsia="en-US"/>
+        </w:rPr>
+        <w:t xml:space="preserve"> </w:t>
       </w:r>
       <w:r>
         <w:rPr>
@@ -1828,6 +1856,13 @@
           <w:lang w:eastAsia="en-US"/>
         </w:rPr>
         <w:t>roject plan</w:t>
+      </w:r>
+      <w:r>
+        <w:rPr>
+          <w:rFonts w:asciiTheme="majorHAnsi" w:eastAsiaTheme="minorHAnsi" w:hAnsiTheme="majorHAnsi" w:cstheme="minorBidi"/>
+          <w:lang w:eastAsia="en-US"/>
+        </w:rPr>
+        <w:t xml:space="preserve"> (will be updated in the next 2 days)</w:t>
       </w:r>
       <w:r>
         <w:rPr>
@@ -2387,7 +2422,11 @@
           <w:tcPr>
             <w:tcW w:w="810" w:type="dxa"/>
           </w:tcPr>
-          <w:p/>
+          <w:p>
+            <w:r>
+              <w:t>38</w:t>
+            </w:r>
+          </w:p>
         </w:tc>
         <w:tc>
           <w:tcPr>
@@ -2400,6 +2439,13 @@
                 <w:lang w:eastAsia="en-US"/>
               </w:rPr>
             </w:pPr>
+            <w:r>
+              <w:rPr>
+                <w:rFonts w:asciiTheme="majorHAnsi" w:eastAsiaTheme="minorHAnsi" w:hAnsiTheme="majorHAnsi" w:cstheme="minorBidi"/>
+                <w:lang w:eastAsia="en-US"/>
+              </w:rPr>
+              <w:t>Answer MAGE-TAB export question sent to App Support</w:t>
+            </w:r>
           </w:p>
         </w:tc>
         <w:tc>
@@ -2413,6 +2459,13 @@
                 <w:lang w:eastAsia="en-US"/>
               </w:rPr>
             </w:pPr>
+            <w:r>
+              <w:rPr>
+                <w:rFonts w:asciiTheme="majorHAnsi" w:eastAsiaTheme="minorHAnsi" w:hAnsiTheme="majorHAnsi" w:cstheme="minorBidi"/>
+                <w:lang w:eastAsia="en-US"/>
+              </w:rPr>
+              <w:t>Rashmi Srinivasa</w:t>
+            </w:r>
           </w:p>
         </w:tc>
         <w:tc>
@@ -2426,6 +2479,13 @@
                 <w:lang w:eastAsia="en-US"/>
               </w:rPr>
             </w:pPr>
+            <w:r>
+              <w:rPr>
+                <w:rFonts w:asciiTheme="majorHAnsi" w:eastAsiaTheme="minorHAnsi" w:hAnsiTheme="majorHAnsi" w:cstheme="minorBidi"/>
+                <w:lang w:eastAsia="en-US"/>
+              </w:rPr>
+              <w:t>3/27/2012</w:t>
+            </w:r>
           </w:p>
         </w:tc>
         <w:tc>
@@ -2439,6 +2499,13 @@
                 <w:lang w:eastAsia="en-US"/>
               </w:rPr>
             </w:pPr>
+            <w:r>
+              <w:rPr>
+                <w:rFonts w:asciiTheme="majorHAnsi" w:eastAsiaTheme="minorHAnsi" w:hAnsiTheme="majorHAnsi" w:cstheme="minorBidi"/>
+                <w:lang w:eastAsia="en-US"/>
+              </w:rPr>
+              <w:t>Not Started</w:t>
+            </w:r>
           </w:p>
         </w:tc>
       </w:tr>
@@ -2648,7 +2715,7 @@
         <w:ind w:left="1080" w:hanging="360"/>
       </w:pPr>
       <w:rPr>
-        <w:rFonts w:ascii="Courier New" w:hAnsi="Courier New" w:cs="Courier New" w:hint="default"/>
+        <w:rFonts w:ascii="Courier New" w:hAnsi="Courier New" w:cs="Arial" w:hint="default"/>
       </w:rPr>
     </w:lvl>
     <w:lvl w:ilvl="2" w:tplc="04090005" w:tentative="1">
@@ -2684,7 +2751,7 @@
         <w:ind w:left="3240" w:hanging="360"/>
       </w:pPr>
       <w:rPr>
-        <w:rFonts w:ascii="Courier New" w:hAnsi="Courier New" w:cs="Courier New" w:hint="default"/>
+        <w:rFonts w:ascii="Courier New" w:hAnsi="Courier New" w:cs="Arial" w:hint="default"/>
       </w:rPr>
     </w:lvl>
     <w:lvl w:ilvl="5" w:tplc="04090005" w:tentative="1">
@@ -2720,7 +2787,7 @@
         <w:ind w:left="5400" w:hanging="360"/>
       </w:pPr>
       <w:rPr>
-        <w:rFonts w:ascii="Courier New" w:hAnsi="Courier New" w:cs="Courier New" w:hint="default"/>
+        <w:rFonts w:ascii="Courier New" w:hAnsi="Courier New" w:cs="Arial" w:hint="default"/>
       </w:rPr>
     </w:lvl>
     <w:lvl w:ilvl="8" w:tplc="04090005" w:tentative="1">
@@ -2860,7 +2927,7 @@
         <w:ind w:left="1080" w:hanging="360"/>
       </w:pPr>
       <w:rPr>
-        <w:rFonts w:ascii="Courier New" w:hAnsi="Courier New" w:cs="MS Mincho" w:hint="default"/>
+        <w:rFonts w:ascii="Courier New" w:hAnsi="Courier New" w:cs="Tahoma" w:hint="default"/>
       </w:rPr>
     </w:lvl>
     <w:lvl w:ilvl="2">
@@ -2905,7 +2972,7 @@
         <w:ind w:left="3240" w:hanging="360"/>
       </w:pPr>
       <w:rPr>
-        <w:rFonts w:ascii="Courier New" w:hAnsi="Courier New" w:cs="MS Mincho" w:hint="default"/>
+        <w:rFonts w:ascii="Courier New" w:hAnsi="Courier New" w:cs="Tahoma" w:hint="default"/>
       </w:rPr>
     </w:lvl>
     <w:lvl w:ilvl="5">
@@ -2950,7 +3017,7 @@
         <w:ind w:left="5400" w:hanging="360"/>
       </w:pPr>
       <w:rPr>
-        <w:rFonts w:ascii="Courier New" w:hAnsi="Courier New" w:cs="MS Mincho" w:hint="default"/>
+        <w:rFonts w:ascii="Courier New" w:hAnsi="Courier New" w:cs="Tahoma" w:hint="default"/>
       </w:rPr>
     </w:lvl>
     <w:lvl w:ilvl="8">

</xml_diff>